<commit_message>
New intro video & edited Assignment 0
</commit_message>
<xml_diff>
--- a/Homework/Assignment_0/Assignment_0.docx
+++ b/Homework/Assignment_0/Assignment_0.docx
@@ -97,7 +97,13 @@
     <w:p/>
     <w:p>
       <w:r>
-        <w:t xml:space="preserve">Finally, go ahead and get started on Assignment 1 and practice submitting your code via the </w:t>
+        <w:t>Take the already written code in 0.ss</w:t>
+      </w:r>
+      <w:r>
+        <w:t>, run in your scheme interpter to verify it works, and them submit it to the</w:t>
+      </w:r>
+      <w:r>
+        <w:t xml:space="preserve"> </w:t>
       </w:r>
       <w:hyperlink r:id="rId9" w:history="1">
         <w:r>
@@ -941,6 +947,7 @@
     <w:lsdException w:name="HTML Sample" w:semiHidden="1" w:unhideWhenUsed="1"/>
     <w:lsdException w:name="HTML Typewriter" w:semiHidden="1" w:unhideWhenUsed="1"/>
     <w:lsdException w:name="HTML Variable" w:semiHidden="1" w:unhideWhenUsed="1"/>
+    <w:lsdException w:name="Normal Table" w:semiHidden="1" w:unhideWhenUsed="1"/>
     <w:lsdException w:name="annotation subject" w:semiHidden="1" w:unhideWhenUsed="1"/>
     <w:lsdException w:name="No List" w:semiHidden="1" w:unhideWhenUsed="1"/>
     <w:lsdException w:name="Outline List 1" w:semiHidden="1" w:unhideWhenUsed="1"/>
@@ -987,8 +994,10 @@
     <w:lsdException w:name="Table Subtle 2" w:semiHidden="1" w:unhideWhenUsed="1"/>
     <w:lsdException w:name="Table Web 1" w:semiHidden="1" w:unhideWhenUsed="1"/>
     <w:lsdException w:name="Table Web 2" w:semiHidden="1" w:unhideWhenUsed="1"/>
+    <w:lsdException w:name="Table Web 3" w:semiHidden="1" w:unhideWhenUsed="1"/>
     <w:lsdException w:name="Balloon Text" w:semiHidden="1" w:unhideWhenUsed="1"/>
     <w:lsdException w:name="Table Grid" w:uiPriority="59"/>
+    <w:lsdException w:name="Table Theme" w:semiHidden="1" w:unhideWhenUsed="1"/>
     <w:lsdException w:name="Placeholder Text" w:semiHidden="1"/>
     <w:lsdException w:name="No Spacing" w:uiPriority="1" w:qFormat="1"/>
     <w:lsdException w:name="Light Shading" w:uiPriority="60"/>

</xml_diff>

<commit_message>
Updating Day 1 stuff for new term
</commit_message>
<xml_diff>
--- a/Homework/Assignment_0/Assignment_0.docx
+++ b/Homework/Assignment_0/Assignment_0.docx
@@ -47,66 +47,57 @@
     <w:p/>
     <w:p>
       <w:r>
-        <w:t>You’ll need to install two things:</w:t>
-      </w:r>
-    </w:p>
-    <w:p/>
-    <w:p>
-      <w:r>
-        <w:t xml:space="preserve">Petite Chez Scheme 8.4: </w:t>
-      </w:r>
-    </w:p>
-    <w:p/>
-    <w:p>
+        <w:t xml:space="preserve">You should be able to download it here: </w:t>
+      </w:r>
       <w:hyperlink r:id="rId5" w:history="1">
         <w:r>
           <w:rPr>
             <w:rStyle w:val="Hyperlink"/>
           </w:rPr>
-          <w:t>https://scheme.com/download/</w:t>
+          <w:t>https://download.racket-lang.org/</w:t>
         </w:r>
       </w:hyperlink>
     </w:p>
     <w:p/>
     <w:p>
       <w:r>
-        <w:t>Visual studio code:</w:t>
+        <w:t>On my system windows complained about an unverified executable – it should be safe to “Run Anyway”</w:t>
+      </w:r>
+      <w:r>
+        <w:t xml:space="preserve"> to start the installer</w:t>
+      </w:r>
+      <w:r>
+        <w:t>.</w:t>
+      </w:r>
+      <w:r>
+        <w:t xml:space="preserve">  Once installed there will be at least 2 apps one called Racket and </w:t>
+      </w:r>
+      <w:r>
+        <w:t xml:space="preserve">called </w:t>
+      </w:r>
+      <w:proofErr w:type="spellStart"/>
+      <w:r>
+        <w:t>DrRacket</w:t>
+      </w:r>
+      <w:proofErr w:type="spellEnd"/>
+      <w:r>
+        <w:t xml:space="preserve">.  </w:t>
+      </w:r>
+      <w:proofErr w:type="spellStart"/>
+      <w:r>
+        <w:t>DrRacket</w:t>
+      </w:r>
+      <w:proofErr w:type="spellEnd"/>
+      <w:r>
+        <w:t xml:space="preserve"> is the one you’ll want to use – it is the IDE for Racket.</w:t>
       </w:r>
     </w:p>
     <w:p/>
     <w:p>
+      <w:r>
+        <w:t xml:space="preserve">I also recommend you clone a local copy of </w:t>
+      </w:r>
       <w:hyperlink r:id="rId6" w:history="1">
-        <w:r>
-          <w:rPr>
-            <w:rStyle w:val="Hyperlink"/>
-          </w:rPr>
-          <w:t>https://code.visualstudio.com/</w:t>
-        </w:r>
-      </w:hyperlink>
-    </w:p>
-    <w:p/>
-    <w:p>
-      <w:r>
-        <w:t xml:space="preserve">The </w:t>
-      </w:r>
-      <w:hyperlink r:id="rId7" w:history="1">
-        <w:r>
-          <w:rPr>
-            <w:rStyle w:val="Hyperlink"/>
-          </w:rPr>
-          <w:t>video here</w:t>
-        </w:r>
-      </w:hyperlink>
-      <w:r>
-        <w:t xml:space="preserve"> walks you through the basics of installing these and configuring a basic development environment.</w:t>
-      </w:r>
-    </w:p>
-    <w:p/>
-    <w:p>
-      <w:r>
-        <w:t xml:space="preserve">I also recommend you clone a local copy of </w:t>
-      </w:r>
-      <w:hyperlink r:id="rId8" w:history="1">
         <w:r>
           <w:rPr>
             <w:rStyle w:val="Hyperlink"/>
@@ -127,24 +118,63 @@
     <w:p/>
     <w:p>
       <w:r>
-        <w:t>Take the already written code in 0.ss</w:t>
-      </w:r>
-      <w:r>
-        <w:t>, run in your scheme interpter to verify it works, and them submit it to the</w:t>
-      </w:r>
-      <w:r>
-        <w:t xml:space="preserve"> </w:t>
-      </w:r>
-      <w:hyperlink r:id="rId9" w:history="1">
+        <w:t xml:space="preserve">Watch </w:t>
+      </w:r>
+      <w:hyperlink r:id="rId7" w:history="1">
         <w:r>
           <w:rPr>
             <w:rStyle w:val="Hyperlink"/>
           </w:rPr>
-          <w:t>PLC Grading Server</w:t>
+          <w:t>this video where I show some basics about running code in Racket</w:t>
         </w:r>
       </w:hyperlink>
       <w:r>
         <w:t>.</w:t>
+      </w:r>
+    </w:p>
+    <w:p/>
+    <w:p>
+      <w:r>
+        <w:t xml:space="preserve">Take the already written code in </w:t>
+      </w:r>
+      <w:r>
+        <w:t>A</w:t>
+      </w:r>
+      <w:r>
+        <w:t>0.</w:t>
+      </w:r>
+      <w:r>
+        <w:t>rkt</w:t>
+      </w:r>
+      <w:r>
+        <w:t xml:space="preserve">, run in your scheme </w:t>
+      </w:r>
+      <w:proofErr w:type="spellStart"/>
+      <w:r>
+        <w:t>interpter</w:t>
+      </w:r>
+      <w:proofErr w:type="spellEnd"/>
+      <w:r>
+        <w:t xml:space="preserve"> to verify it works, and them submit it </w:t>
+      </w:r>
+      <w:proofErr w:type="spellStart"/>
+      <w:r>
+        <w:t>Gradescope</w:t>
+      </w:r>
+      <w:proofErr w:type="spellEnd"/>
+      <w:r>
+        <w:t xml:space="preserve"> for grading (</w:t>
+      </w:r>
+      <w:proofErr w:type="spellStart"/>
+      <w:r>
+        <w:t>Gradescope</w:t>
+      </w:r>
+      <w:proofErr w:type="spellEnd"/>
+      <w:r>
+        <w:t xml:space="preserve"> link </w:t>
+      </w:r>
+      <w:r>
+        <w:t xml:space="preserve">on the course Moodle).  </w:t>
       </w:r>
     </w:p>
     <w:p/>

</xml_diff>

<commit_message>
added a fun addendeum to A0 for all you nerds
</commit_message>
<xml_diff>
--- a/Homework/Assignment_0/Assignment_0.docx
+++ b/Homework/Assignment_0/Assignment_0.docx
@@ -1,6 +1,6 @@
 
 <file path=word/document.xml><?xml version="1.0" encoding="utf-8"?>
-<w:document xmlns:wpc="http://schemas.microsoft.com/office/word/2010/wordprocessingCanvas" xmlns:cx="http://schemas.microsoft.com/office/drawing/2014/chartex" xmlns:cx1="http://schemas.microsoft.com/office/drawing/2015/9/8/chartex" xmlns:cx2="http://schemas.microsoft.com/office/drawing/2015/10/21/chartex" xmlns:cx3="http://schemas.microsoft.com/office/drawing/2016/5/9/chartex" xmlns:cx4="http://schemas.microsoft.com/office/drawing/2016/5/10/chartex" xmlns:cx5="http://schemas.microsoft.com/office/drawing/2016/5/11/chartex" xmlns:cx6="http://schemas.microsoft.com/office/drawing/2016/5/12/chartex" xmlns:cx7="http://schemas.microsoft.com/office/drawing/2016/5/13/chartex" xmlns:cx8="http://schemas.microsoft.com/office/drawing/2016/5/14/chartex" xmlns:mc="http://schemas.openxmlformats.org/markup-compatibility/2006" xmlns:aink="http://schemas.microsoft.com/office/drawing/2016/ink" xmlns:am3d="http://schemas.microsoft.com/office/drawing/2017/model3d" xmlns:o="urn:schemas-microsoft-com:office:office" xmlns:r="http://schemas.openxmlformats.org/officeDocument/2006/relationships" xmlns:m="http://schemas.openxmlformats.org/officeDocument/2006/math" xmlns:v="urn:schemas-microsoft-com:vml" xmlns:wp14="http://schemas.microsoft.com/office/word/2010/wordprocessingDrawing" xmlns:wp="http://schemas.openxmlformats.org/drawingml/2006/wordprocessingDrawing" xmlns:w10="urn:schemas-microsoft-com:office:word" xmlns:w="http://schemas.openxmlformats.org/wordprocessingml/2006/main" xmlns:w14="http://schemas.microsoft.com/office/word/2010/wordml" xmlns:w15="http://schemas.microsoft.com/office/word/2012/wordml" xmlns:w16cex="http://schemas.microsoft.com/office/word/2018/wordml/cex" xmlns:w16cid="http://schemas.microsoft.com/office/word/2016/wordml/cid" xmlns:w16="http://schemas.microsoft.com/office/word/2018/wordml" xmlns:w16se="http://schemas.microsoft.com/office/word/2015/wordml/symex" xmlns:wpg="http://schemas.microsoft.com/office/word/2010/wordprocessingGroup" xmlns:wpi="http://schemas.microsoft.com/office/word/2010/wordprocessingInk" xmlns:wne="http://schemas.microsoft.com/office/word/2006/wordml" xmlns:wps="http://schemas.microsoft.com/office/word/2010/wordprocessingShape" mc:Ignorable="w14 w15 w16se w16cid w16 w16cex wp14">
+<w:document xmlns:wpc="http://schemas.microsoft.com/office/word/2010/wordprocessingCanvas" xmlns:cx="http://schemas.microsoft.com/office/drawing/2014/chartex" xmlns:cx1="http://schemas.microsoft.com/office/drawing/2015/9/8/chartex" xmlns:cx2="http://schemas.microsoft.com/office/drawing/2015/10/21/chartex" xmlns:cx3="http://schemas.microsoft.com/office/drawing/2016/5/9/chartex" xmlns:cx4="http://schemas.microsoft.com/office/drawing/2016/5/10/chartex" xmlns:cx5="http://schemas.microsoft.com/office/drawing/2016/5/11/chartex" xmlns:cx6="http://schemas.microsoft.com/office/drawing/2016/5/12/chartex" xmlns:cx7="http://schemas.microsoft.com/office/drawing/2016/5/13/chartex" xmlns:cx8="http://schemas.microsoft.com/office/drawing/2016/5/14/chartex" xmlns:mc="http://schemas.openxmlformats.org/markup-compatibility/2006" xmlns:aink="http://schemas.microsoft.com/office/drawing/2016/ink" xmlns:am3d="http://schemas.microsoft.com/office/drawing/2017/model3d" xmlns:o="urn:schemas-microsoft-com:office:office" xmlns:r="http://schemas.openxmlformats.org/officeDocument/2006/relationships" xmlns:m="http://schemas.openxmlformats.org/officeDocument/2006/math" xmlns:v="urn:schemas-microsoft-com:vml" xmlns:wp14="http://schemas.microsoft.com/office/word/2010/wordprocessingDrawing" xmlns:wp="http://schemas.openxmlformats.org/drawingml/2006/wordprocessingDrawing" xmlns:w10="urn:schemas-microsoft-com:office:word" xmlns:w="http://schemas.openxmlformats.org/wordprocessingml/2006/main" xmlns:w14="http://schemas.microsoft.com/office/word/2010/wordml" xmlns:w15="http://schemas.microsoft.com/office/word/2012/wordml" xmlns:w16cid="http://schemas.microsoft.com/office/word/2016/wordml/cid" xmlns:w16se="http://schemas.microsoft.com/office/word/2015/wordml/symex" xmlns:wpg="http://schemas.microsoft.com/office/word/2010/wordprocessingGroup" xmlns:wpi="http://schemas.microsoft.com/office/word/2010/wordprocessingInk" xmlns:wne="http://schemas.microsoft.com/office/word/2006/wordml" xmlns:wps="http://schemas.microsoft.com/office/word/2010/wordprocessingShape" mc:Ignorable="w14 w15 w16se w16cid wp14">
   <w:background w:color="FFFFFF"/>
   <w:body>
     <w:p>
@@ -155,15 +155,30 @@
       </w:r>
       <w:proofErr w:type="spellEnd"/>
       <w:r>
-        <w:t xml:space="preserve"> to verify it works, and them submit it </w:t>
+        <w:t xml:space="preserve"> to verify it works, and them </w:t>
+      </w:r>
+      <w:r>
+        <w:rPr>
+          <w:b/>
+        </w:rPr>
+        <w:t xml:space="preserve">submit it </w:t>
       </w:r>
       <w:proofErr w:type="spellStart"/>
       <w:r>
+        <w:rPr>
+          <w:b/>
+        </w:rPr>
         <w:t>Gradescope</w:t>
       </w:r>
       <w:proofErr w:type="spellEnd"/>
       <w:r>
-        <w:t xml:space="preserve"> for grading (</w:t>
+        <w:rPr>
+          <w:b/>
+        </w:rPr>
+        <w:t xml:space="preserve"> for grading</w:t>
+      </w:r>
+      <w:r>
+        <w:t xml:space="preserve"> (</w:t>
       </w:r>
       <w:proofErr w:type="spellStart"/>
       <w:r>
@@ -175,6 +190,171 @@
       </w:r>
       <w:r>
         <w:t xml:space="preserve">on the course Moodle).  </w:t>
+      </w:r>
+    </w:p>
+    <w:p/>
+    <w:p>
+      <w:r>
+        <w:t>If this works well your environment is setup and you’re done!  You might consider moving on to the first re</w:t>
+      </w:r>
+      <w:bookmarkStart w:id="0" w:name="_GoBack"/>
+      <w:bookmarkEnd w:id="0"/>
+      <w:r>
+        <w:t xml:space="preserve">al assignment A1 which is due tomorrow.  </w:t>
+      </w:r>
+    </w:p>
+    <w:p/>
+    <w:p>
+      <w:pPr>
+        <w:rPr>
+          <w:b/>
+        </w:rPr>
+      </w:pPr>
+      <w:r>
+        <w:rPr>
+          <w:b/>
+        </w:rPr>
+        <w:t>OPTIONAL ADDENDIUM</w:t>
+      </w:r>
+    </w:p>
+    <w:p/>
+    <w:p>
+      <w:r>
+        <w:t>I</w:t>
+      </w:r>
+      <w:r>
+        <w:t xml:space="preserve">f you’re craving something a little </w:t>
+      </w:r>
+      <w:proofErr w:type="gramStart"/>
+      <w:r>
+        <w:t>more wild</w:t>
+      </w:r>
+      <w:proofErr w:type="gramEnd"/>
+      <w:r>
+        <w:t xml:space="preserve"> </w:t>
+      </w:r>
+      <w:r>
+        <w:t xml:space="preserve">on the first day </w:t>
+      </w:r>
+      <w:r>
+        <w:t>based on CSSE304’s reputation, perhaps you’re unfamiliar with the concept of a “quine”?  Here’s one in scheme:</w:t>
+      </w:r>
+    </w:p>
+    <w:p/>
+    <w:p>
+      <w:pPr>
+        <w:rPr>
+          <w:rFonts w:ascii="Consolas" w:hAnsi="Consolas"/>
+          <w:sz w:val="18"/>
+        </w:rPr>
+      </w:pPr>
+      <w:r>
+        <w:rPr>
+          <w:rFonts w:ascii="Consolas" w:hAnsi="Consolas"/>
+          <w:sz w:val="18"/>
+        </w:rPr>
+        <w:t>((lambda (f) (display (list f (list 'quote f)))) '(lambda (f) (display (list f (list 'quote f)))))</w:t>
+      </w:r>
+    </w:p>
+    <w:p/>
+    <w:p>
+      <w:r>
+        <w:t xml:space="preserve">To see it work, run that in your Dr. Scheme environment.  </w:t>
+      </w:r>
+      <w:r>
+        <w:t xml:space="preserve">Then take the output and run </w:t>
+      </w:r>
+      <w:proofErr w:type="gramStart"/>
+      <w:r>
+        <w:t xml:space="preserve">that.  </w:t>
+      </w:r>
+      <w:proofErr w:type="gramEnd"/>
+      <w:r>
+        <w:rPr>
+          <mc:AlternateContent>
+            <mc:Choice Requires="w16se"/>
+            <mc:Fallback>
+              <w:rFonts w:ascii="Segoe UI Emoji" w:eastAsia="Segoe UI Emoji" w:hAnsi="Segoe UI Emoji" w:cs="Segoe UI Emoji"/>
+            </mc:Fallback>
+          </mc:AlternateContent>
+        </w:rPr>
+        <mc:AlternateContent>
+          <mc:Choice Requires="w16se">
+            <w16se:symEx w16se:font="Segoe UI Emoji" w16se:char="1F60A"/>
+          </mc:Choice>
+          <mc:Fallback>
+            <w:t>😊</w:t>
+          </mc:Fallback>
+        </mc:AlternateContent>
+      </w:r>
+      <w:r>
+        <w:t xml:space="preserve">  What’s going on – this is a program that outputs its own code – i.e. </w:t>
+      </w:r>
+      <w:r>
+        <w:t xml:space="preserve">it’s </w:t>
+      </w:r>
+      <w:r>
+        <w:t xml:space="preserve">a quine.  It relies on only 1 tiny trick that </w:t>
+      </w:r>
+      <w:r>
+        <w:t>(display (list 'quote (list 1 2)))</w:t>
+      </w:r>
+      <w:r>
+        <w:t xml:space="preserve"> doesn’t print the way you would expect.</w:t>
+      </w:r>
+      <w:r>
+        <w:t xml:space="preserve">  Beyond that, you should have most of what you need to understand how it works after </w:t>
+      </w:r>
+      <w:proofErr w:type="gramStart"/>
+      <w:r>
+        <w:t>1 or 2 days</w:t>
+      </w:r>
+      <w:proofErr w:type="gramEnd"/>
+      <w:r>
+        <w:t xml:space="preserve"> lecture.  See if you can figure </w:t>
+      </w:r>
+      <w:r>
+        <w:t>out how it works</w:t>
+      </w:r>
+      <w:r>
+        <w:t>, and maybe modify it and make your own variant.  If you find one you like, feel free to email me it.  No extra credit for this, just the joy of playing with a weird computer science thing.</w:t>
+      </w:r>
+    </w:p>
+    <w:p/>
+    <w:p>
+      <w:r>
+        <w:t>If it seems opaque to you now, come back in a couple weeks once you get familiar with the Scheme language.  It’ll get better.</w:t>
+      </w:r>
+    </w:p>
+    <w:p/>
+    <w:p>
+      <w:r>
+        <w:t xml:space="preserve">For more on quines, </w:t>
+      </w:r>
+      <w:hyperlink r:id="rId8" w:history="1">
+        <w:r>
+          <w:rPr>
+            <w:rStyle w:val="Hyperlink"/>
+          </w:rPr>
+          <w:t>http://conway.rutgers.edu/~ccshan/wiki/blog/posts/Quines/</w:t>
+        </w:r>
+      </w:hyperlink>
+    </w:p>
+    <w:p/>
+    <w:p>
+      <w:r>
+        <w:t xml:space="preserve">This page has some quines in Java which you might illuminate the concept a little more clearly </w:t>
+      </w:r>
+      <w:hyperlink r:id="rId9" w:history="1">
+        <w:r>
+          <w:rPr>
+            <w:rStyle w:val="Hyperlink"/>
+          </w:rPr>
+          <w:t>https://en.wikipedia.org/wiki/Quine_%28computing%29</w:t>
+        </w:r>
+      </w:hyperlink>
+      <w:r>
+        <w:t xml:space="preserve"> </w:t>
       </w:r>
     </w:p>
     <w:p/>
@@ -190,7 +370,7 @@
 </file>
 
 <file path=word/numbering.xml><?xml version="1.0" encoding="utf-8"?>
-<w:numbering xmlns:wpc="http://schemas.microsoft.com/office/word/2010/wordprocessingCanvas" xmlns:cx="http://schemas.microsoft.com/office/drawing/2014/chartex" xmlns:cx1="http://schemas.microsoft.com/office/drawing/2015/9/8/chartex" xmlns:cx2="http://schemas.microsoft.com/office/drawing/2015/10/21/chartex" xmlns:cx3="http://schemas.microsoft.com/office/drawing/2016/5/9/chartex" xmlns:cx4="http://schemas.microsoft.com/office/drawing/2016/5/10/chartex" xmlns:cx5="http://schemas.microsoft.com/office/drawing/2016/5/11/chartex" xmlns:cx6="http://schemas.microsoft.com/office/drawing/2016/5/12/chartex" xmlns:cx7="http://schemas.microsoft.com/office/drawing/2016/5/13/chartex" xmlns:cx8="http://schemas.microsoft.com/office/drawing/2016/5/14/chartex" xmlns:mc="http://schemas.openxmlformats.org/markup-compatibility/2006" xmlns:aink="http://schemas.microsoft.com/office/drawing/2016/ink" xmlns:am3d="http://schemas.microsoft.com/office/drawing/2017/model3d" xmlns:o="urn:schemas-microsoft-com:office:office" xmlns:r="http://schemas.openxmlformats.org/officeDocument/2006/relationships" xmlns:m="http://schemas.openxmlformats.org/officeDocument/2006/math" xmlns:v="urn:schemas-microsoft-com:vml" xmlns:wp14="http://schemas.microsoft.com/office/word/2010/wordprocessingDrawing" xmlns:wp="http://schemas.openxmlformats.org/drawingml/2006/wordprocessingDrawing" xmlns:w10="urn:schemas-microsoft-com:office:word" xmlns:w="http://schemas.openxmlformats.org/wordprocessingml/2006/main" xmlns:w14="http://schemas.microsoft.com/office/word/2010/wordml" xmlns:w15="http://schemas.microsoft.com/office/word/2012/wordml" xmlns:w16cex="http://schemas.microsoft.com/office/word/2018/wordml/cex" xmlns:w16cid="http://schemas.microsoft.com/office/word/2016/wordml/cid" xmlns:w16="http://schemas.microsoft.com/office/word/2018/wordml" xmlns:w16se="http://schemas.microsoft.com/office/word/2015/wordml/symex" xmlns:wpg="http://schemas.microsoft.com/office/word/2010/wordprocessingGroup" xmlns:wpi="http://schemas.microsoft.com/office/word/2010/wordprocessingInk" xmlns:wne="http://schemas.microsoft.com/office/word/2006/wordml" xmlns:wps="http://schemas.microsoft.com/office/word/2010/wordprocessingShape" mc:Ignorable="w14 w15 w16se w16cid w16 w16cex wp14">
+<w:numbering xmlns:wpc="http://schemas.microsoft.com/office/word/2010/wordprocessingCanvas" xmlns:cx="http://schemas.microsoft.com/office/drawing/2014/chartex" xmlns:cx1="http://schemas.microsoft.com/office/drawing/2015/9/8/chartex" xmlns:cx2="http://schemas.microsoft.com/office/drawing/2015/10/21/chartex" xmlns:cx3="http://schemas.microsoft.com/office/drawing/2016/5/9/chartex" xmlns:cx4="http://schemas.microsoft.com/office/drawing/2016/5/10/chartex" xmlns:cx5="http://schemas.microsoft.com/office/drawing/2016/5/11/chartex" xmlns:cx6="http://schemas.microsoft.com/office/drawing/2016/5/12/chartex" xmlns:cx7="http://schemas.microsoft.com/office/drawing/2016/5/13/chartex" xmlns:cx8="http://schemas.microsoft.com/office/drawing/2016/5/14/chartex" xmlns:mc="http://schemas.openxmlformats.org/markup-compatibility/2006" xmlns:aink="http://schemas.microsoft.com/office/drawing/2016/ink" xmlns:am3d="http://schemas.microsoft.com/office/drawing/2017/model3d" xmlns:o="urn:schemas-microsoft-com:office:office" xmlns:r="http://schemas.openxmlformats.org/officeDocument/2006/relationships" xmlns:m="http://schemas.openxmlformats.org/officeDocument/2006/math" xmlns:v="urn:schemas-microsoft-com:vml" xmlns:wp14="http://schemas.microsoft.com/office/word/2010/wordprocessingDrawing" xmlns:wp="http://schemas.openxmlformats.org/drawingml/2006/wordprocessingDrawing" xmlns:w10="urn:schemas-microsoft-com:office:word" xmlns:w="http://schemas.openxmlformats.org/wordprocessingml/2006/main" xmlns:w14="http://schemas.microsoft.com/office/word/2010/wordml" xmlns:w15="http://schemas.microsoft.com/office/word/2012/wordml" xmlns:w16cid="http://schemas.microsoft.com/office/word/2016/wordml/cid" xmlns:w16se="http://schemas.microsoft.com/office/word/2015/wordml/symex" xmlns:wpg="http://schemas.microsoft.com/office/word/2010/wordprocessingGroup" xmlns:wpi="http://schemas.microsoft.com/office/word/2010/wordprocessingInk" xmlns:wne="http://schemas.microsoft.com/office/word/2006/wordml" xmlns:wps="http://schemas.microsoft.com/office/word/2010/wordprocessingShape" mc:Ignorable="w14 w15 w16se w16cid wp14">
   <w:abstractNum w:abstractNumId="0" w15:restartNumberingAfterBreak="0">
     <w:nsid w:val="00000001"/>
     <w:multiLevelType w:val="singleLevel"/>
@@ -891,7 +1071,7 @@
 </file>
 
 <file path=word/styles.xml><?xml version="1.0" encoding="utf-8"?>
-<w:styles xmlns:mc="http://schemas.openxmlformats.org/markup-compatibility/2006" xmlns:r="http://schemas.openxmlformats.org/officeDocument/2006/relationships" xmlns:w="http://schemas.openxmlformats.org/wordprocessingml/2006/main" xmlns:w14="http://schemas.microsoft.com/office/word/2010/wordml" xmlns:w15="http://schemas.microsoft.com/office/word/2012/wordml" xmlns:w16cex="http://schemas.microsoft.com/office/word/2018/wordml/cex" xmlns:w16cid="http://schemas.microsoft.com/office/word/2016/wordml/cid" xmlns:w16="http://schemas.microsoft.com/office/word/2018/wordml" xmlns:w16se="http://schemas.microsoft.com/office/word/2015/wordml/symex" mc:Ignorable="w14 w15 w16se w16cid w16 w16cex">
+<w:styles xmlns:mc="http://schemas.openxmlformats.org/markup-compatibility/2006" xmlns:r="http://schemas.openxmlformats.org/officeDocument/2006/relationships" xmlns:w="http://schemas.openxmlformats.org/wordprocessingml/2006/main" xmlns:w14="http://schemas.microsoft.com/office/word/2010/wordml" xmlns:w15="http://schemas.microsoft.com/office/word/2012/wordml" xmlns:w16cid="http://schemas.microsoft.com/office/word/2016/wordml/cid" xmlns:w16se="http://schemas.microsoft.com/office/word/2015/wordml/symex" mc:Ignorable="w14 w15 w16se w16cid">
   <w:docDefaults>
     <w:rPrDefault>
       <w:rPr>
@@ -901,7 +1081,7 @@
     </w:rPrDefault>
     <w:pPrDefault/>
   </w:docDefaults>
-  <w:latentStyles w:defLockedState="0" w:defUIPriority="99" w:defSemiHidden="0" w:defUnhideWhenUsed="0" w:defQFormat="0" w:count="376">
+  <w:latentStyles w:defLockedState="0" w:defUIPriority="99" w:defSemiHidden="0" w:defUnhideWhenUsed="0" w:defQFormat="0" w:count="375">
     <w:lsdException w:name="Normal" w:uiPriority="0" w:qFormat="1"/>
     <w:lsdException w:name="heading 1" w:uiPriority="9" w:qFormat="1"/>
     <w:lsdException w:name="heading 2" w:semiHidden="1" w:uiPriority="9" w:unhideWhenUsed="1" w:qFormat="1"/>
@@ -1277,7 +1457,6 @@
     <w:lsdException w:name="Smart Hyperlink" w:semiHidden="1" w:unhideWhenUsed="1"/>
     <w:lsdException w:name="Hashtag" w:semiHidden="1" w:unhideWhenUsed="1"/>
     <w:lsdException w:name="Unresolved Mention" w:semiHidden="1" w:unhideWhenUsed="1"/>
-    <w:lsdException w:name="Smart Link" w:semiHidden="1" w:unhideWhenUsed="1"/>
   </w:latentStyles>
   <w:style w:type="paragraph" w:default="1" w:styleId="Normal">
     <w:name w:val="Normal"/>

</xml_diff>